<commit_message>
Day 2 of Research Paper
</commit_message>
<xml_diff>
--- a/Rpaper.docx
+++ b/Rpaper.docx
@@ -183,13 +183,7 @@
         <w:jc w:val="both"/>
       </w:pPr>
       <w:r>
-        <w:t xml:space="preserve">The dataset contains various attributes that provide valuable insights into the characteristics and </w:t>
-      </w:r>
-      <w:r>
-        <w:t>behaviours</w:t>
-      </w:r>
-      <w:r>
-        <w:t xml:space="preserve"> of the individuals targeted in the marketing campaign. These attributes include:</w:t>
+        <w:t>The dataset contains various attributes that provide valuable insights into the characteristics and behaviours of the individuals targeted in the marketing campaign. These attributes include:</w:t>
       </w:r>
     </w:p>
     <w:p>
@@ -542,6 +536,195 @@
       <w:r>
         <w:t>This paper presents our methodology, findings, and insights gained from analyzing the dataset and building the predictive model. We believe that our research will provide valuable recommendations for enhancing future marketing campaigns in the banking sector.</w:t>
       </w:r>
+    </w:p>
+    <w:p>
+      <w:pPr>
+        <w:jc w:val="both"/>
+      </w:pPr>
+    </w:p>
+    <w:p>
+      <w:pPr>
+        <w:jc w:val="center"/>
+        <w:rPr>
+          <w:b/>
+          <w:bCs/>
+        </w:rPr>
+      </w:pPr>
+      <w:r>
+        <w:rPr>
+          <w:b/>
+          <w:bCs/>
+        </w:rPr>
+        <w:t>Exploratory Data Analysis (EDA)</w:t>
+      </w:r>
+    </w:p>
+    <w:p>
+      <w:pPr>
+        <w:jc w:val="both"/>
+        <w:rPr>
+          <w:b/>
+          <w:bCs/>
+        </w:rPr>
+      </w:pPr>
+      <w:r>
+        <w:rPr>
+          <w:b/>
+          <w:bCs/>
+        </w:rPr>
+        <w:t>Summarize Data:</w:t>
+      </w:r>
+    </w:p>
+    <w:p>
+      <w:pPr>
+        <w:jc w:val="both"/>
+      </w:pPr>
+      <w:r>
+        <w:t>The dataset consists of 11,162 rows and 17 columns.</w:t>
+      </w:r>
+    </w:p>
+    <w:p>
+      <w:pPr>
+        <w:jc w:val="both"/>
+      </w:pPr>
+      <w:r>
+        <w:t>We have a substantial amount of data available for analysis, which should provide sufficient insights into the characteristics of the individuals targeted in the marketing campaign.</w:t>
+      </w:r>
+    </w:p>
+    <w:p>
+      <w:pPr>
+        <w:jc w:val="both"/>
+        <w:rPr>
+          <w:b/>
+          <w:bCs/>
+        </w:rPr>
+      </w:pPr>
+      <w:r>
+        <w:rPr>
+          <w:b/>
+          <w:bCs/>
+        </w:rPr>
+        <w:t>Handling Missing Values:</w:t>
+      </w:r>
+    </w:p>
+    <w:p>
+      <w:pPr>
+        <w:jc w:val="both"/>
+      </w:pPr>
+      <w:r>
+        <w:t>Before proceeding further, let's check for any missing values in the dataset to ensure data integrity and reliability.</w:t>
+      </w:r>
+    </w:p>
+    <w:p>
+      <w:pPr>
+        <w:jc w:val="both"/>
+      </w:pPr>
+      <w:r>
+        <w:t>If there are missing values present, we'll discuss appropriate strategies for handling them.</w:t>
+      </w:r>
+    </w:p>
+    <w:p>
+      <w:pPr>
+        <w:jc w:val="both"/>
+      </w:pPr>
+    </w:p>
+    <w:p>
+      <w:pPr>
+        <w:jc w:val="center"/>
+        <w:rPr>
+          <w:b/>
+          <w:bCs/>
+        </w:rPr>
+      </w:pPr>
+      <w:r>
+        <w:rPr>
+          <w:b/>
+          <w:bCs/>
+        </w:rPr>
+        <w:t>Visualisation and Insights</w:t>
+      </w:r>
+    </w:p>
+    <w:p>
+      <w:pPr>
+        <w:jc w:val="both"/>
+      </w:pPr>
+    </w:p>
+    <w:p>
+      <w:pPr>
+        <w:jc w:val="both"/>
+        <w:rPr>
+          <w:b/>
+          <w:bCs/>
+        </w:rPr>
+      </w:pPr>
+      <w:r>
+        <w:rPr>
+          <w:b/>
+          <w:bCs/>
+        </w:rPr>
+        <w:t>Numerical Features:</w:t>
+      </w:r>
+    </w:p>
+    <w:p>
+      <w:pPr>
+        <w:jc w:val="both"/>
+      </w:pPr>
+      <w:r>
+        <w:t>We'll visualize the distributions of numerical features to understand their central tendencies, spreads, and potential outliers. Additionally, we'll calculate summary statistics for each numerical feature to provide a concise overview.</w:t>
+      </w:r>
+    </w:p>
+    <w:p>
+      <w:pPr>
+        <w:jc w:val="both"/>
+      </w:pPr>
+    </w:p>
+    <w:p>
+      <w:pPr>
+        <w:jc w:val="both"/>
+      </w:pPr>
+      <w:r>
+        <w:rPr>
+          <w:b/>
+          <w:bCs/>
+        </w:rPr>
+        <w:t>Categorical Features:</w:t>
+      </w:r>
+    </w:p>
+    <w:p>
+      <w:pPr>
+        <w:jc w:val="both"/>
+      </w:pPr>
+      <w:r>
+        <w:t>For categorical features, we'll create bar plots to visualize the frequency distributions of different categories within each feature. This will help us identify any predominant categories and understand their distributions.</w:t>
+      </w:r>
+    </w:p>
+    <w:p>
+      <w:pPr>
+        <w:jc w:val="both"/>
+        <w:rPr>
+          <w:b/>
+          <w:bCs/>
+        </w:rPr>
+      </w:pPr>
+      <w:r>
+        <w:rPr>
+          <w:b/>
+          <w:bCs/>
+        </w:rPr>
+        <w:t>Target Variable:</w:t>
+      </w:r>
+    </w:p>
+    <w:p>
+      <w:pPr>
+        <w:jc w:val="both"/>
+      </w:pPr>
+      <w:r>
+        <w:t>We'll also visualize the distribution of the target variable ('deposit') to understand the balance between positive and negative outcomes in the dataset.</w:t>
+      </w:r>
+    </w:p>
+    <w:p>
+      <w:pPr>
+        <w:jc w:val="both"/>
+      </w:pPr>
     </w:p>
     <w:sectPr>
       <w:pgSz w:w="11906" w:h="16838"/>

</xml_diff>

<commit_message>
Day 3 of Research Paper
</commit_message>
<xml_diff>
--- a/Rpaper.docx
+++ b/Rpaper.docx
@@ -633,12 +633,14 @@
         <w:rPr>
           <w:b/>
           <w:bCs/>
-        </w:rPr>
-      </w:pPr>
-      <w:r>
-        <w:rPr>
-          <w:b/>
-          <w:bCs/>
+          <w:u w:val="single"/>
+        </w:rPr>
+      </w:pPr>
+      <w:r>
+        <w:rPr>
+          <w:b/>
+          <w:bCs/>
+          <w:u w:val="single"/>
         </w:rPr>
         <w:t>Visualisation and Insights</w:t>
       </w:r>
@@ -725,6 +727,207 @@
       <w:pPr>
         <w:jc w:val="both"/>
       </w:pPr>
+    </w:p>
+    <w:p>
+      <w:pPr>
+        <w:jc w:val="center"/>
+        <w:rPr>
+          <w:b/>
+          <w:bCs/>
+          <w:u w:val="single"/>
+        </w:rPr>
+      </w:pPr>
+      <w:r>
+        <w:rPr>
+          <w:b/>
+          <w:bCs/>
+          <w:u w:val="single"/>
+        </w:rPr>
+        <w:t>Relationship between Categorical Features and Label</w:t>
+      </w:r>
+    </w:p>
+    <w:p>
+      <w:pPr>
+        <w:jc w:val="both"/>
+      </w:pPr>
+    </w:p>
+    <w:p>
+      <w:pPr>
+        <w:jc w:val="both"/>
+        <w:rPr>
+          <w:b/>
+          <w:bCs/>
+        </w:rPr>
+      </w:pPr>
+      <w:r>
+        <w:rPr>
+          <w:b/>
+          <w:bCs/>
+        </w:rPr>
+        <w:t>Retired Client Interest in Deposit:</w:t>
+      </w:r>
+    </w:p>
+    <w:p>
+      <w:pPr>
+        <w:jc w:val="both"/>
+      </w:pPr>
+      <w:r>
+        <w:t>We'll create a bar plot showing the proportion of subscribed deposits ('yes') among retired clients compared to other occupation categories.</w:t>
+      </w:r>
+    </w:p>
+    <w:p>
+      <w:pPr>
+        <w:jc w:val="both"/>
+      </w:pPr>
+      <w:r>
+        <w:t>This visualization will help confirm if retired clients indeed show a higher interest in term deposits compared to other occupations.</w:t>
+      </w:r>
+    </w:p>
+    <w:p>
+      <w:pPr>
+        <w:jc w:val="both"/>
+        <w:rPr>
+          <w:b/>
+          <w:bCs/>
+        </w:rPr>
+      </w:pPr>
+      <w:r>
+        <w:rPr>
+          <w:b/>
+          <w:bCs/>
+        </w:rPr>
+        <w:t>Effect of Housing Loan on Deposit Interest:</w:t>
+      </w:r>
+    </w:p>
+    <w:p>
+      <w:pPr>
+        <w:jc w:val="both"/>
+      </w:pPr>
+      <w:r>
+        <w:t>We'll generate a bar plot to compare the subscription rates ('yes' and 'no') among clients with and without housing loans.</w:t>
+      </w:r>
+    </w:p>
+    <w:p>
+      <w:pPr>
+        <w:jc w:val="both"/>
+      </w:pPr>
+      <w:r>
+        <w:t>By visualizing this relationship, we can determine if clients with housing loans are less interested in term deposits.</w:t>
+      </w:r>
+    </w:p>
+    <w:p>
+      <w:pPr>
+        <w:jc w:val="both"/>
+        <w:rPr>
+          <w:b/>
+          <w:bCs/>
+        </w:rPr>
+      </w:pPr>
+      <w:r>
+        <w:rPr>
+          <w:b/>
+          <w:bCs/>
+        </w:rPr>
+        <w:t>Impact of Previous Campaign Outcome on Deposit Interest:</w:t>
+      </w:r>
+    </w:p>
+    <w:p>
+      <w:pPr>
+        <w:jc w:val="both"/>
+      </w:pPr>
+      <w:r>
+        <w:t>We'll create a bar plot to examine the subscription rates ('yes' and 'no') based on the outcome of the previous marketing campaign ('</w:t>
+      </w:r>
+      <w:proofErr w:type="spellStart"/>
+      <w:r>
+        <w:t>poutcome</w:t>
+      </w:r>
+      <w:proofErr w:type="spellEnd"/>
+      <w:r>
+        <w:t>').</w:t>
+      </w:r>
+    </w:p>
+    <w:p>
+      <w:pPr>
+        <w:jc w:val="both"/>
+      </w:pPr>
+      <w:r>
+        <w:t>This visualization will help us understand if clients who had a successful outcome in the previous campaign are more likely to show interest in term deposits.</w:t>
+      </w:r>
+    </w:p>
+    <w:p>
+      <w:pPr>
+        <w:jc w:val="both"/>
+      </w:pPr>
+    </w:p>
+    <w:p>
+      <w:pPr>
+        <w:jc w:val="center"/>
+        <w:rPr>
+          <w:b/>
+          <w:bCs/>
+          <w:u w:val="single"/>
+        </w:rPr>
+      </w:pPr>
+      <w:r>
+        <w:rPr>
+          <w:b/>
+          <w:bCs/>
+          <w:u w:val="single"/>
+        </w:rPr>
+        <w:t>Finding Distribution of Numerical Features</w:t>
+      </w:r>
+    </w:p>
+    <w:p>
+      <w:pPr>
+        <w:jc w:val="both"/>
+      </w:pPr>
+    </w:p>
+    <w:p>
+      <w:pPr>
+        <w:jc w:val="both"/>
+      </w:pPr>
+      <w:r>
+        <w:t>Histograms:</w:t>
+      </w:r>
+    </w:p>
+    <w:p>
+      <w:pPr>
+        <w:jc w:val="both"/>
+      </w:pPr>
+      <w:r>
+        <w:t>We'll generate histograms for each numerical feature, including 'age', 'balance', 'day', 'duration', 'campaign', '</w:t>
+      </w:r>
+      <w:proofErr w:type="spellStart"/>
+      <w:r>
+        <w:t>pdays</w:t>
+      </w:r>
+      <w:proofErr w:type="spellEnd"/>
+      <w:r>
+        <w:t>', and 'previous'.</w:t>
+      </w:r>
+    </w:p>
+    <w:p>
+      <w:pPr>
+        <w:jc w:val="both"/>
+      </w:pPr>
+    </w:p>
+    <w:p>
+      <w:pPr>
+        <w:jc w:val="both"/>
+      </w:pPr>
+      <w:r>
+        <w:t>Each histogram will display the frequency distribution of the respective numerical feature, providing insights into the spread and central tendency of the data.</w:t>
+      </w:r>
+    </w:p>
+    <w:p>
+      <w:pPr>
+        <w:jc w:val="both"/>
+      </w:pPr>
+      <w:r>
+        <w:lastRenderedPageBreak/>
+        <w:t>By examining these histograms, we can gain valuable insights into the distributions of numerical features, identify potential outliers, and understand the overall patterns in the data.</w:t>
+      </w:r>
     </w:p>
     <w:sectPr>
       <w:pgSz w:w="11906" w:h="16838"/>

</xml_diff>